<commit_message>
quellen startseite entfernt unten im footer
</commit_message>
<xml_diff>
--- a/notizen evi website.docx
+++ b/notizen evi website.docx
@@ -91,22 +91,16 @@
         <w:t>Texte der einzelnen Touren schreiben</w:t>
       </w:r>
     </w:p>
-    <w:p/>
-    <w:p/>
     <w:p>
+      <w:pPr>
+        <w:pStyle w:val="Listenabsatz"/>
+        <w:numPr>
+          <w:ilvl w:val="0"/>
+          <w:numId w:val="2"/>
+        </w:numPr>
+      </w:pPr>
       <w:r>
-        <w:t>Terrain Hintergrund von Startseite einfügen</w:t>
-      </w:r>
-    </w:p>
-    <w:p>
-      <w:r>
-        <w:t xml:space="preserve">Etappen auf einen Layer? </w:t>
-      </w:r>
-      <w:r>
-        <w:sym w:font="Wingdings" w:char="F0E0"/>
-      </w:r>
-      <w:r>
-        <w:t xml:space="preserve"> schauen, ob sie trotzdem noch einzeln anklickbar sind</w:t>
+        <w:t>Seite designen, Zusatzinfos…</w:t>
       </w:r>
     </w:p>
     <w:sectPr>

</xml_diff>

<commit_message>
1. bild von bamberg eingefügt
</commit_message>
<xml_diff>
--- a/notizen evi website.docx
+++ b/notizen evi website.docx
@@ -4,15 +4,7 @@
   <w:body>
     <w:p>
       <w:r>
-        <w:t xml:space="preserve">Routen auf einzelne </w:t>
-      </w:r>
-      <w:proofErr w:type="spellStart"/>
-      <w:r>
-        <w:t>Themalayer</w:t>
-      </w:r>
-      <w:proofErr w:type="spellEnd"/>
-      <w:r>
-        <w:t xml:space="preserve"> </w:t>
+        <w:t xml:space="preserve">Routen auf einzelne Themalayer </w:t>
       </w:r>
     </w:p>
     <w:p>
@@ -23,13 +15,8 @@
         <w:sym w:font="Wingdings" w:char="F0E0"/>
       </w:r>
       <w:r>
-        <w:t xml:space="preserve"> kleines </w:t>
+        <w:t xml:space="preserve"> kleines Storybook</w:t>
       </w:r>
-      <w:proofErr w:type="spellStart"/>
-      <w:r>
-        <w:t>Storybook</w:t>
-      </w:r>
-      <w:proofErr w:type="spellEnd"/>
     </w:p>
     <w:p>
       <w:pPr>
@@ -52,13 +39,8 @@
         </w:numPr>
       </w:pPr>
       <w:r>
-        <w:t xml:space="preserve">Innsbruck – </w:t>
+        <w:t>Innsbruck – Lipno</w:t>
       </w:r>
-      <w:proofErr w:type="spellStart"/>
-      <w:r>
-        <w:t>Lipno</w:t>
-      </w:r>
-      <w:proofErr w:type="spellEnd"/>
     </w:p>
     <w:p>
       <w:pPr>
@@ -69,15 +51,7 @@
         </w:numPr>
       </w:pPr>
       <w:r>
-        <w:t xml:space="preserve">Eurovelos als </w:t>
-      </w:r>
-      <w:proofErr w:type="spellStart"/>
-      <w:r>
-        <w:t>Themalayer</w:t>
-      </w:r>
-      <w:proofErr w:type="spellEnd"/>
-      <w:r>
-        <w:t>?</w:t>
+        <w:t>Eurovelos als Themalayer?</w:t>
       </w:r>
     </w:p>
     <w:p/>
@@ -105,19 +79,10 @@
         </w:numPr>
       </w:pPr>
       <w:r>
-        <w:t>Bilder raussuchen</w:t>
+        <w:t xml:space="preserve">Bilder </w:t>
       </w:r>
-    </w:p>
-    <w:p>
-      <w:pPr>
-        <w:pStyle w:val="Listenabsatz"/>
-        <w:numPr>
-          <w:ilvl w:val="0"/>
-          <w:numId w:val="2"/>
-        </w:numPr>
-      </w:pPr>
       <w:r>
-        <w:t>Texte der einzelnen Touren schreiben</w:t>
+        <w:t>einbinden!!S</w:t>
       </w:r>
     </w:p>
     <w:p>

</xml_diff>